<commit_message>
solving some maths problem in c
</commit_message>
<xml_diff>
--- a/RESUME.docx
+++ b/RESUME.docx
@@ -238,7 +238,7 @@
         <w:shd w:val="clear" w:color="auto" w:fill="C9C9C9" w:themeFill="accent3" w:themeFillTint="99"/>
       </w:pPr>
       <w:r>
-        <w:t xml:space="preserve">TECHNICAL SKILLS </w:t>
+        <w:t xml:space="preserve">SKILLS </w:t>
       </w:r>
     </w:p>
     <w:p>
@@ -250,7 +250,7 @@
         </w:numPr>
       </w:pPr>
       <w:r>
-        <w:t xml:space="preserve">Basic knowledge of Computer </w:t>
+        <w:t>HTML</w:t>
       </w:r>
     </w:p>
     <w:p>
@@ -262,7 +262,7 @@
         </w:numPr>
       </w:pPr>
       <w:r>
-        <w:t xml:space="preserve">Basic C programing knowledge </w:t>
+        <w:t>CSS</w:t>
       </w:r>
     </w:p>
     <w:p>
@@ -274,7 +274,7 @@
         </w:numPr>
       </w:pPr>
       <w:r>
-        <w:t xml:space="preserve">Typing Speed 40 WPM </w:t>
+        <w:t xml:space="preserve">JAVASCRIPT </w:t>
       </w:r>
     </w:p>
     <w:p>

</xml_diff>